<commit_message>
Fixed minor errors in cheat sheet
</commit_message>
<xml_diff>
--- a/git_mvn_cheat_sheet.docx
+++ b/git_mvn_cheat_sheet.docx
@@ -22,28 +22,12 @@
     </w:p>
     <w:p>
       <w:r>
-        <w:t xml:space="preserve">&lt; </w:t>
-      </w:r>
-      <w:proofErr w:type="gramStart"/>
-      <w:r>
-        <w:t>&gt; :</w:t>
-      </w:r>
-      <w:proofErr w:type="gramEnd"/>
-      <w:r>
-        <w:t xml:space="preserve"> replace with your local identifiers </w:t>
-      </w:r>
-    </w:p>
-    <w:p>
-      <w:r>
-        <w:t xml:space="preserve">( </w:t>
-      </w:r>
-      <w:proofErr w:type="gramStart"/>
-      <w:r>
-        <w:t>) :</w:t>
-      </w:r>
-      <w:proofErr w:type="gramEnd"/>
-      <w:r>
-        <w:t xml:space="preserve"> optional commands that may be chained </w:t>
+        <w:t xml:space="preserve">&lt; &gt; : replace with your local identifiers </w:t>
+      </w:r>
+    </w:p>
+    <w:p>
+      <w:r>
+        <w:t xml:space="preserve">( ) : optional commands that may be chained </w:t>
       </w:r>
     </w:p>
     <w:p>
@@ -71,19 +55,11 @@
       <w:r>
         <w:t xml:space="preserve"> </w:t>
       </w:r>
-      <w:proofErr w:type="spellStart"/>
-      <w:r>
-        <w:rPr>
-          <w:i/>
-        </w:rPr>
-        <w:t>mvn</w:t>
-      </w:r>
-      <w:proofErr w:type="spellEnd"/>
-      <w:r>
-        <w:rPr>
-          <w:i/>
-        </w:rPr>
-        <w:t xml:space="preserve"> clean</w:t>
+      <w:r>
+        <w:rPr>
+          <w:i/>
+        </w:rPr>
+        <w:t>mvn clean</w:t>
       </w:r>
     </w:p>
     <w:p>
@@ -103,19 +79,11 @@
       <w:r>
         <w:t xml:space="preserve"> </w:t>
       </w:r>
-      <w:proofErr w:type="spellStart"/>
-      <w:r>
-        <w:rPr>
-          <w:i/>
-        </w:rPr>
-        <w:t>mvn</w:t>
-      </w:r>
-      <w:proofErr w:type="spellEnd"/>
-      <w:r>
-        <w:rPr>
-          <w:i/>
-        </w:rPr>
-        <w:t xml:space="preserve"> (clean) package</w:t>
+      <w:r>
+        <w:rPr>
+          <w:i/>
+        </w:rPr>
+        <w:t>mvn (clean) package</w:t>
       </w:r>
     </w:p>
     <w:p>
@@ -156,19 +124,11 @@
       <w:r>
         <w:t xml:space="preserve"> </w:t>
       </w:r>
-      <w:proofErr w:type="spellStart"/>
-      <w:r>
-        <w:rPr>
-          <w:i/>
-        </w:rPr>
-        <w:t>mvn</w:t>
-      </w:r>
-      <w:proofErr w:type="spellEnd"/>
-      <w:r>
-        <w:rPr>
-          <w:i/>
-        </w:rPr>
-        <w:t xml:space="preserve"> (clean)</w:t>
+      <w:r>
+        <w:rPr>
+          <w:i/>
+        </w:rPr>
+        <w:t>mvn (clean)</w:t>
       </w:r>
       <w:r>
         <w:rPr>
@@ -221,28 +181,12 @@
       <w:r>
         <w:t xml:space="preserve"> </w:t>
       </w:r>
-      <w:proofErr w:type="spellStart"/>
-      <w:r>
-        <w:rPr>
-          <w:i/>
-        </w:rPr>
-        <w:t>mvn</w:t>
-      </w:r>
-      <w:proofErr w:type="spellEnd"/>
-      <w:r>
-        <w:rPr>
-          <w:i/>
-        </w:rPr>
-        <w:t xml:space="preserve"> spring-</w:t>
-      </w:r>
-      <w:proofErr w:type="spellStart"/>
-      <w:r>
-        <w:rPr>
-          <w:i/>
-        </w:rPr>
-        <w:t>boot:run</w:t>
-      </w:r>
-      <w:proofErr w:type="spellEnd"/>
+      <w:r>
+        <w:rPr>
+          <w:i/>
+        </w:rPr>
+        <w:t>mvn spring-boot:run</w:t>
+      </w:r>
     </w:p>
     <w:p>
       <w:pPr>
@@ -445,15 +389,7 @@
         </w:numPr>
       </w:pPr>
       <w:r>
-        <w:t xml:space="preserve">Create new branches for your individual work. You can do this by either creating a new branch within </w:t>
-      </w:r>
-      <w:proofErr w:type="spellStart"/>
-      <w:r>
-        <w:t>GitHub</w:t>
-      </w:r>
-      <w:proofErr w:type="spellEnd"/>
-      <w:r>
-        <w:t xml:space="preserve"> (you </w:t>
+        <w:t xml:space="preserve">Create new branches for your individual work. You can do this by either creating a new branch within GitHub (you </w:t>
       </w:r>
       <w:r>
         <w:rPr>
@@ -626,7 +562,7 @@
             <w:rStyle w:val="Hyperlink"/>
             <w:i/>
           </w:rPr>
-          <w:t>https://github.com/chessapp</w:t>
+          <w:t>https://github.com/scottwares/chessapp</w:t>
         </w:r>
       </w:hyperlink>
     </w:p>
@@ -648,30 +584,8 @@
         <w:rPr>
           <w:i/>
         </w:rPr>
-        <w:t>&lt;</w:t>
-      </w:r>
-      <w:proofErr w:type="spellStart"/>
-      <w:r>
-        <w:rPr>
-          <w:i/>
-        </w:rPr>
-        <w:t>yourDirectory</w:t>
-      </w:r>
-      <w:proofErr w:type="spellEnd"/>
-      <w:r>
-        <w:rPr>
-          <w:i/>
-        </w:rPr>
-        <w:t>&gt;/</w:t>
-      </w:r>
-      <w:proofErr w:type="spellStart"/>
-      <w:r>
-        <w:rPr>
-          <w:i/>
-        </w:rPr>
-        <w:t>ChessApp</w:t>
-      </w:r>
-      <w:proofErr w:type="spellEnd"/>
+        <w:t>&lt;yourDirectory&gt;/ChessApp</w:t>
+      </w:r>
       <w:r>
         <w:t xml:space="preserve"> and create a local branch </w:t>
       </w:r>
@@ -744,21 +658,7 @@
         <w:rPr>
           <w:i/>
         </w:rPr>
-        <w:t>git –b &lt;</w:t>
-      </w:r>
-      <w:proofErr w:type="spellStart"/>
-      <w:r>
-        <w:rPr>
-          <w:i/>
-        </w:rPr>
-        <w:t>branchName</w:t>
-      </w:r>
-      <w:proofErr w:type="spellEnd"/>
-      <w:r>
-        <w:rPr>
-          <w:i/>
-        </w:rPr>
-        <w:t>&gt;</w:t>
+        <w:t>git –b &lt;branchName&gt;</w:t>
       </w:r>
     </w:p>
     <w:p>
@@ -776,21 +676,7 @@
         <w:rPr>
           <w:i/>
         </w:rPr>
-        <w:t>git checkout &lt;</w:t>
-      </w:r>
-      <w:proofErr w:type="spellStart"/>
-      <w:r>
-        <w:rPr>
-          <w:i/>
-        </w:rPr>
-        <w:t>branchName</w:t>
-      </w:r>
-      <w:proofErr w:type="spellEnd"/>
-      <w:r>
-        <w:rPr>
-          <w:i/>
-        </w:rPr>
-        <w:t>&gt;</w:t>
+        <w:t>git checkout &lt;branchName&gt;</w:t>
       </w:r>
     </w:p>
     <w:p>
@@ -822,19 +708,23 @@
       <w:r>
         <w:t xml:space="preserve"> all changes in your current branch first (see </w:t>
       </w:r>
-      <w:proofErr w:type="spellStart"/>
-      <w:r>
-        <w:rPr>
-          <w:i/>
-        </w:rPr>
-        <w:t>Commiting</w:t>
-      </w:r>
-      <w:proofErr w:type="spellEnd"/>
-      <w:r>
-        <w:rPr>
-          <w:i/>
-        </w:rPr>
-        <w:t xml:space="preserve"> Changes</w:t>
+      <w:r>
+        <w:rPr>
+          <w:i/>
+        </w:rPr>
+        <w:t>Commit</w:t>
+      </w:r>
+      <w:r>
+        <w:rPr>
+          <w:i/>
+        </w:rPr>
+        <w:t>t</w:t>
+      </w:r>
+      <w:r>
+        <w:rPr>
+          <w:i/>
+        </w:rPr>
+        <w:t>ing Changes</w:t>
       </w:r>
       <w:r>
         <w:t>)</w:t>
@@ -861,35 +751,7 @@
         <w:rPr>
           <w:i/>
         </w:rPr>
-        <w:t>git push &lt;</w:t>
-      </w:r>
-      <w:proofErr w:type="spellStart"/>
-      <w:r>
-        <w:rPr>
-          <w:i/>
-        </w:rPr>
-        <w:t>remoteName</w:t>
-      </w:r>
-      <w:proofErr w:type="spellEnd"/>
-      <w:r>
-        <w:rPr>
-          <w:i/>
-        </w:rPr>
-        <w:t>&gt; &lt;</w:t>
-      </w:r>
-      <w:proofErr w:type="spellStart"/>
-      <w:r>
-        <w:rPr>
-          <w:i/>
-        </w:rPr>
-        <w:t>branchName</w:t>
-      </w:r>
-      <w:proofErr w:type="spellEnd"/>
-      <w:r>
-        <w:rPr>
-          <w:i/>
-        </w:rPr>
-        <w:t>&gt;</w:t>
+        <w:t>git push &lt;remoteName&gt; &lt;branchName&gt;</w:t>
       </w:r>
     </w:p>
     <w:p>
@@ -907,21 +769,7 @@
         <w:rPr>
           <w:i/>
         </w:rPr>
-        <w:t>&lt;</w:t>
-      </w:r>
-      <w:proofErr w:type="spellStart"/>
-      <w:r>
-        <w:rPr>
-          <w:i/>
-        </w:rPr>
-        <w:t>remoteName</w:t>
-      </w:r>
-      <w:proofErr w:type="spellEnd"/>
-      <w:r>
-        <w:rPr>
-          <w:i/>
-        </w:rPr>
-        <w:t xml:space="preserve">&gt; </w:t>
+        <w:t xml:space="preserve">&lt;remoteName&gt; </w:t>
       </w:r>
       <w:r>
         <w:t xml:space="preserve">is likely </w:t>
@@ -942,15 +790,7 @@
         </w:numPr>
       </w:pPr>
       <w:r>
-        <w:t xml:space="preserve">I recommend creating your personal branches and pushing them to remote this way rather than creating a branch at the remote via </w:t>
-      </w:r>
-      <w:proofErr w:type="spellStart"/>
-      <w:r>
-        <w:t>GitHub</w:t>
-      </w:r>
-      <w:proofErr w:type="spellEnd"/>
-      <w:r>
-        <w:t xml:space="preserve"> since the branch names need to match</w:t>
+        <w:t>I recommend creating your personal branches and pushing them to remote this way rather than creating a branch at the remote via GitHub since the branch names need to match</w:t>
       </w:r>
     </w:p>
     <w:p>
@@ -968,21 +808,7 @@
         <w:rPr>
           <w:i/>
         </w:rPr>
-        <w:t>git branch –d &lt;</w:t>
-      </w:r>
-      <w:proofErr w:type="spellStart"/>
-      <w:r>
-        <w:rPr>
-          <w:i/>
-        </w:rPr>
-        <w:t>branchName</w:t>
-      </w:r>
-      <w:proofErr w:type="spellEnd"/>
-      <w:r>
-        <w:rPr>
-          <w:i/>
-        </w:rPr>
-        <w:t>&gt;</w:t>
+        <w:t>git branch –d &lt;branchName&gt;</w:t>
       </w:r>
     </w:p>
     <w:p>
@@ -992,15 +818,13 @@
           <w:u w:val="single"/>
         </w:rPr>
       </w:pPr>
-      <w:proofErr w:type="spellStart"/>
       <w:r>
         <w:rPr>
           <w:i/>
           <w:u w:val="single"/>
         </w:rPr>
-        <w:t>Commiting</w:t>
-      </w:r>
-      <w:proofErr w:type="spellEnd"/>
+        <w:t>Committing</w:t>
+      </w:r>
       <w:r>
         <w:rPr>
           <w:i/>
@@ -1065,27 +889,14 @@
         </w:rPr>
         <w:t xml:space="preserve"> </w:t>
       </w:r>
-      <w:proofErr w:type="spellStart"/>
-      <w:r>
-        <w:t>unstaged</w:t>
-      </w:r>
-      <w:proofErr w:type="spellEnd"/>
-      <w:r>
-        <w:t xml:space="preserve"> changes, see </w:t>
-      </w:r>
-      <w:proofErr w:type="spellStart"/>
-      <w:r>
-        <w:rPr>
-          <w:i/>
-        </w:rPr>
-        <w:t>Unstaged</w:t>
-      </w:r>
-      <w:proofErr w:type="spellEnd"/>
-      <w:r>
-        <w:rPr>
-          <w:i/>
-        </w:rPr>
-        <w:t xml:space="preserve"> Changes</w:t>
+      <w:r>
+        <w:t xml:space="preserve">unstaged changes, see </w:t>
+      </w:r>
+      <w:r>
+        <w:rPr>
+          <w:i/>
+        </w:rPr>
+        <w:t>Unstaged Changes</w:t>
       </w:r>
     </w:p>
     <w:p>
@@ -1096,11 +907,9 @@
           <w:numId w:val="7"/>
         </w:numPr>
       </w:pPr>
-      <w:proofErr w:type="spellStart"/>
-      <w:r>
-        <w:t>Commiting</w:t>
-      </w:r>
-      <w:proofErr w:type="spellEnd"/>
+      <w:r>
+        <w:t>Committing</w:t>
+      </w:r>
       <w:r>
         <w:t xml:space="preserve"> </w:t>
       </w:r>
@@ -1139,21 +948,12 @@
           <w:u w:val="single"/>
         </w:rPr>
       </w:pPr>
-      <w:proofErr w:type="spellStart"/>
       <w:r>
         <w:rPr>
           <w:i/>
           <w:u w:val="single"/>
         </w:rPr>
-        <w:t>Unstaged</w:t>
-      </w:r>
-      <w:proofErr w:type="spellEnd"/>
-      <w:r>
-        <w:rPr>
-          <w:i/>
-          <w:u w:val="single"/>
-        </w:rPr>
-        <w:t xml:space="preserve"> Changes</w:t>
+        <w:t>Unstaged Changes</w:t>
       </w:r>
     </w:p>
     <w:p>
@@ -1457,15 +1257,7 @@
         </w:numPr>
       </w:pPr>
       <w:r>
-        <w:t xml:space="preserve">If you choose to create a new branch via </w:t>
-      </w:r>
-      <w:proofErr w:type="spellStart"/>
-      <w:r>
-        <w:t>GitHub</w:t>
-      </w:r>
-      <w:proofErr w:type="spellEnd"/>
-      <w:r>
-        <w:t xml:space="preserve"> manually and then a new local branch to match it, you will need to point this to the remote branch</w:t>
+        <w:t>If you choose to create a new branch via GitHub manually and then a new local branch to match it, you will need to point this to the remote branch</w:t>
       </w:r>
     </w:p>
     <w:p>
@@ -1493,30 +1285,14 @@
         <w:rPr>
           <w:i/>
         </w:rPr>
-        <w:t>git branch –u &lt;</w:t>
-      </w:r>
-      <w:proofErr w:type="spellStart"/>
-      <w:r>
-        <w:rPr>
-          <w:i/>
-        </w:rPr>
-        <w:t>remoteName</w:t>
-      </w:r>
-      <w:proofErr w:type="spellEnd"/>
-      <w:r>
-        <w:rPr>
-          <w:i/>
-        </w:rPr>
-        <w:t>&gt;/&lt;</w:t>
-      </w:r>
-      <w:proofErr w:type="spellStart"/>
+        <w:t>git branch –u &lt;remoteName&gt;/&lt;</w:t>
+      </w:r>
       <w:r>
         <w:rPr>
           <w:i/>
         </w:rPr>
         <w:t>remoteBranchName</w:t>
       </w:r>
-      <w:proofErr w:type="spellEnd"/>
       <w:r>
         <w:rPr>
           <w:i/>
@@ -1540,21 +1316,7 @@
         <w:rPr>
           <w:i/>
         </w:rPr>
-        <w:t>&lt;</w:t>
-      </w:r>
-      <w:proofErr w:type="spellStart"/>
-      <w:r>
-        <w:rPr>
-          <w:i/>
-        </w:rPr>
-        <w:t>remoteName</w:t>
-      </w:r>
-      <w:proofErr w:type="spellEnd"/>
-      <w:r>
-        <w:rPr>
-          <w:i/>
-        </w:rPr>
-        <w:t>&gt;</w:t>
+        <w:t>&lt;remoteName&gt;</w:t>
       </w:r>
       <w:r>
         <w:t xml:space="preserve"> is likely </w:t>
@@ -1630,15 +1392,7 @@
         <w:jc w:val="both"/>
       </w:pPr>
       <w:r>
-        <w:t xml:space="preserve">To do this, go to </w:t>
-      </w:r>
-      <w:proofErr w:type="spellStart"/>
-      <w:r>
-        <w:t>GitHub</w:t>
-      </w:r>
-      <w:proofErr w:type="spellEnd"/>
-      <w:r>
-        <w:t xml:space="preserve"> and make a pull request with the base branch as develop and the merging branch as your remote branch </w:t>
+        <w:t xml:space="preserve">To do this, go to GitHub and make a pull request with the base branch as develop and the merging branch as your remote branch </w:t>
       </w:r>
     </w:p>
     <w:p>
@@ -1689,21 +1443,7 @@
         <w:rPr>
           <w:i/>
         </w:rPr>
-        <w:t>git merge &lt;</w:t>
-      </w:r>
-      <w:proofErr w:type="spellStart"/>
-      <w:r>
-        <w:rPr>
-          <w:i/>
-        </w:rPr>
-        <w:t>branchName</w:t>
-      </w:r>
-      <w:proofErr w:type="spellEnd"/>
-      <w:r>
-        <w:rPr>
-          <w:i/>
-        </w:rPr>
-        <w:t>&gt;</w:t>
+        <w:t>git merge &lt;branchName&gt;</w:t>
       </w:r>
       <w:r>
         <w:t xml:space="preserve"> </w:t>
@@ -1725,21 +1465,7 @@
         <w:rPr>
           <w:i/>
         </w:rPr>
-        <w:t>&lt;</w:t>
-      </w:r>
-      <w:proofErr w:type="spellStart"/>
-      <w:r>
-        <w:rPr>
-          <w:i/>
-        </w:rPr>
-        <w:t>branchName</w:t>
-      </w:r>
-      <w:proofErr w:type="spellEnd"/>
-      <w:r>
-        <w:rPr>
-          <w:i/>
-        </w:rPr>
-        <w:t>&gt;</w:t>
+        <w:t>&lt;branchName&gt;</w:t>
       </w:r>
       <w:r>
         <w:t xml:space="preserve"> into the branch that your </w:t>
@@ -1899,16 +1625,8 @@
         <w:rPr>
           <w:i/>
         </w:rPr>
-        <w:t>./</w:t>
-      </w:r>
-      <w:proofErr w:type="spellStart"/>
-      <w:r>
-        <w:rPr>
-          <w:i/>
-        </w:rPr>
-        <w:t>chessapp</w:t>
-      </w:r>
-      <w:proofErr w:type="spellEnd"/>
+        <w:t>./chessapp</w:t>
+      </w:r>
     </w:p>
     <w:p>
       <w:pPr>
@@ -1952,35 +1670,7 @@
         <w:rPr>
           <w:i/>
         </w:rPr>
-        <w:t>git push &lt;</w:t>
-      </w:r>
-      <w:proofErr w:type="spellStart"/>
-      <w:r>
-        <w:rPr>
-          <w:i/>
-        </w:rPr>
-        <w:t>remoteName</w:t>
-      </w:r>
-      <w:proofErr w:type="spellEnd"/>
-      <w:r>
-        <w:rPr>
-          <w:i/>
-        </w:rPr>
-        <w:t>&gt; &lt;</w:t>
-      </w:r>
-      <w:proofErr w:type="spellStart"/>
-      <w:r>
-        <w:rPr>
-          <w:i/>
-        </w:rPr>
-        <w:t>branchName</w:t>
-      </w:r>
-      <w:proofErr w:type="spellEnd"/>
-      <w:r>
-        <w:rPr>
-          <w:i/>
-        </w:rPr>
-        <w:t>&gt;</w:t>
+        <w:t>git push &lt;remoteName&gt; &lt;branchName&gt;</w:t>
       </w:r>
     </w:p>
     <w:p>
@@ -2064,15 +1754,7 @@
         <w:jc w:val="both"/>
       </w:pPr>
       <w:r>
-        <w:t xml:space="preserve">Set the </w:t>
-      </w:r>
-      <w:proofErr w:type="spellStart"/>
-      <w:r>
-        <w:t>unstaged</w:t>
-      </w:r>
-      <w:proofErr w:type="spellEnd"/>
-      <w:r>
-        <w:t xml:space="preserve"> changes if needed with </w:t>
+        <w:t xml:space="preserve">Set the unstaged changes if needed with </w:t>
       </w:r>
       <w:r>
         <w:rPr>
@@ -2300,21 +1982,7 @@
         <w:rPr>
           <w:i/>
         </w:rPr>
-        <w:t>git checkout &lt;</w:t>
-      </w:r>
-      <w:proofErr w:type="spellStart"/>
-      <w:r>
-        <w:rPr>
-          <w:i/>
-        </w:rPr>
-        <w:t>otherLocalWorkBranch</w:t>
-      </w:r>
-      <w:proofErr w:type="spellEnd"/>
-      <w:r>
-        <w:rPr>
-          <w:i/>
-        </w:rPr>
-        <w:t>&gt;</w:t>
+        <w:t>git checkout &lt;otherLocalWorkBranch&gt;</w:t>
       </w:r>
       <w:r>
         <w:t xml:space="preserve"> to switch into your current working branch</w:t>
@@ -4094,6 +3762,7 @@
   <w:style w:type="character" w:default="1" w:styleId="DefaultParagraphFont">
     <w:name w:val="Default Paragraph Font"/>
     <w:uiPriority w:val="1"/>
+    <w:semiHidden/>
     <w:unhideWhenUsed/>
   </w:style>
   <w:style w:type="table" w:default="1" w:styleId="TableNormal">

</xml_diff>